<commit_message>
Create new homeWork task for lesson11 Author: Vladislav Gukov <pechenka9000@gmail.com> Date: Thu Sep 02 01:12:47 2021
Create new package lesson11 with class "TestCase2Test"
Add new methods to lesson10.school.task2.MainPage.class for realize lesson11 task2 cases

Signed-off-by: Vladislav Gukov <pechenka9000@gmail.com>
</commit_message>
<xml_diff>
--- a/src/test/java/school/lesson9/lesson9-task2-testCases.docx
+++ b/src/test/java/school/lesson9/lesson9-task2-testCases.docx
@@ -1,13 +1,14 @@
 
 <file path=word/document.xml><?xml version="1.0" encoding="utf-8"?>
-<w:document xmlns:wpc="http://schemas.microsoft.com/office/word/2010/wordprocessingCanvas" xmlns:cx="http://schemas.microsoft.com/office/drawing/2014/chartex" xmlns:cx1="http://schemas.microsoft.com/office/drawing/2015/9/8/chartex" xmlns:mc="http://schemas.openxmlformats.org/markup-compatibility/2006" xmlns:o="urn:schemas-microsoft-com:office:office" xmlns:r="http://schemas.openxmlformats.org/officeDocument/2006/relationships" xmlns:m="http://schemas.openxmlformats.org/officeDocument/2006/math" xmlns:v="urn:schemas-microsoft-com:vml" xmlns:wp14="http://schemas.microsoft.com/office/word/2010/wordprocessingDrawing" xmlns:wp="http://schemas.openxmlformats.org/drawingml/2006/wordprocessingDrawing" xmlns:w10="urn:schemas-microsoft-com:office:word" xmlns:w="http://schemas.openxmlformats.org/wordprocessingml/2006/main" xmlns:w14="http://schemas.microsoft.com/office/word/2010/wordml" xmlns:w15="http://schemas.microsoft.com/office/word/2012/wordml" xmlns:w16se="http://schemas.microsoft.com/office/word/2015/wordml/symex" xmlns:wpg="http://schemas.microsoft.com/office/word/2010/wordprocessingGroup" xmlns:wpi="http://schemas.microsoft.com/office/word/2010/wordprocessingInk" xmlns:wne="http://schemas.microsoft.com/office/word/2006/wordml" xmlns:wps="http://schemas.microsoft.com/office/word/2010/wordprocessingShape" mc:Ignorable="w14 w15 w16se wp14">
+<w:document xmlns:wpc="http://schemas.microsoft.com/office/word/2010/wordprocessingCanvas" xmlns:cx="http://schemas.microsoft.com/office/drawing/2014/chartex" xmlns:mc="http://schemas.openxmlformats.org/markup-compatibility/2006" xmlns:o="urn:schemas-microsoft-com:office:office" xmlns:r="http://schemas.openxmlformats.org/officeDocument/2006/relationships" xmlns:m="http://schemas.openxmlformats.org/officeDocument/2006/math" xmlns:v="urn:schemas-microsoft-com:vml" xmlns:wp14="http://schemas.microsoft.com/office/word/2010/wordprocessingDrawing" xmlns:wp="http://schemas.openxmlformats.org/drawingml/2006/wordprocessingDrawing" xmlns:w10="urn:schemas-microsoft-com:office:word" xmlns:w="http://schemas.openxmlformats.org/wordprocessingml/2006/main" xmlns:w14="http://schemas.microsoft.com/office/word/2010/wordml" xmlns:w15="http://schemas.microsoft.com/office/word/2012/wordml" xmlns:w16se="http://schemas.microsoft.com/office/word/2015/wordml/symex" xmlns:wpg="http://schemas.microsoft.com/office/word/2010/wordprocessingGroup" xmlns:wpi="http://schemas.microsoft.com/office/word/2010/wordprocessingInk" xmlns:wne="http://schemas.microsoft.com/office/word/2006/wordml" xmlns:wps="http://schemas.microsoft.com/office/word/2010/wordprocessingShape" mc:Ignorable="w14 w15 w16se wp14">
   <w:body>
     <w:sdt>
       <w:sdtPr>
         <w:rPr>
-          <w:rFonts w:ascii="Times New Roman" w:hAnsi="Times New Roman" w:cs="Times New Roman"/>
+          <w:rFonts w:ascii="Times New Roman" w:eastAsiaTheme="minorEastAsia" w:hAnsi="Times New Roman" w:cs="Times New Roman"/>
           <w:sz w:val="28"/>
           <w:szCs w:val="28"/>
+          <w:lang w:eastAsia="ru-RU"/>
         </w:rPr>
         <w:id w:val="286699143"/>
         <w:docPartObj>
@@ -15,12 +16,7 @@
           <w:docPartUnique/>
         </w:docPartObj>
       </w:sdtPr>
-      <w:sdtEndPr>
-        <w:rPr>
-          <w:rFonts w:eastAsiaTheme="minorEastAsia"/>
-          <w:lang w:eastAsia="ru-RU"/>
-        </w:rPr>
-      </w:sdtEndPr>
+      <w:sdtEndPr/>
       <w:sdtContent>
         <w:p>
           <w:pPr>
@@ -50,7 +46,6 @@
               <w:rFonts w:ascii="Times New Roman" w:hAnsi="Times New Roman"/>
               <w:sz w:val="28"/>
               <w:szCs w:val="28"/>
-              <w:lang w:val="en-US"/>
             </w:rPr>
           </w:pPr>
           <w:r>
@@ -104,7 +99,6 @@
               <w:rFonts w:ascii="Times New Roman" w:hAnsi="Times New Roman"/>
               <w:sz w:val="28"/>
               <w:szCs w:val="28"/>
-              <w:lang w:val="en-US"/>
             </w:rPr>
             <w:t>2</w:t>
           </w:r>
@@ -184,7 +178,6 @@
               <w:rFonts w:ascii="Times New Roman" w:hAnsi="Times New Roman"/>
               <w:sz w:val="28"/>
               <w:szCs w:val="28"/>
-              <w:lang w:val="en-US"/>
             </w:rPr>
           </w:pPr>
           <w:r>
@@ -238,7 +231,6 @@
               <w:rFonts w:ascii="Times New Roman" w:hAnsi="Times New Roman"/>
               <w:sz w:val="28"/>
               <w:szCs w:val="28"/>
-              <w:lang w:val="en-US"/>
             </w:rPr>
             <w:t>4</w:t>
           </w:r>
@@ -343,7 +335,21 @@
           <w:szCs w:val="28"/>
           <w:lang w:eastAsia="ru-RU"/>
         </w:rPr>
-        <w:t xml:space="preserve"> №1. Вход в профиль</w:t>
+        <w:t xml:space="preserve"> №</w:t>
+      </w:r>
+      <w:bookmarkStart w:id="0" w:name="_GoBack"/>
+      <w:bookmarkEnd w:id="0"/>
+      <w:r>
+        <w:rPr>
+          <w:rFonts w:ascii="Times New Roman" w:eastAsia="Times New Roman" w:hAnsi="Times New Roman" w:cs="Times New Roman"/>
+          <w:b/>
+          <w:bCs/>
+          <w:color w:val="000000"/>
+          <w:sz w:val="28"/>
+          <w:szCs w:val="28"/>
+          <w:lang w:eastAsia="ru-RU"/>
+        </w:rPr>
+        <w:t>1. Вход в профиль</w:t>
       </w:r>
       <w:r>
         <w:t xml:space="preserve"> </w:t>
@@ -814,7 +820,75 @@
                 <w:szCs w:val="24"/>
                 <w:lang w:eastAsia="ru-RU"/>
               </w:rPr>
-              <w:t>Ввести данные, необходимые для входа в профиль: логин - pechenka9000@gmail.com; пароль - Zetju2mkyv</w:t>
+              <w:t xml:space="preserve">Ввести данные, необходимые для входа в профиль: </w:t>
+            </w:r>
+          </w:p>
+          <w:p>
+            <w:pPr>
+              <w:spacing w:after="0" w:line="240" w:lineRule="auto"/>
+              <w:jc w:val="both"/>
+              <w:rPr>
+                <w:rFonts w:ascii="Times New Roman" w:eastAsia="Times New Roman" w:hAnsi="Times New Roman" w:cs="Times New Roman"/>
+                <w:color w:val="000000"/>
+                <w:sz w:val="24"/>
+                <w:szCs w:val="24"/>
+                <w:lang w:eastAsia="ru-RU"/>
+              </w:rPr>
+            </w:pPr>
+            <w:r>
+              <w:rPr>
+                <w:rFonts w:ascii="Times New Roman" w:eastAsia="Times New Roman" w:hAnsi="Times New Roman" w:cs="Times New Roman"/>
+                <w:color w:val="000000"/>
+                <w:sz w:val="24"/>
+                <w:szCs w:val="24"/>
+                <w:lang w:eastAsia="ru-RU"/>
+              </w:rPr>
+              <w:t xml:space="preserve">логин - </w:t>
+            </w:r>
+            <w:hyperlink r:id="rId6" w:history="1">
+              <w:r>
+                <w:rPr>
+                  <w:rStyle w:val="a7"/>
+                  <w:rFonts w:ascii="Times New Roman" w:eastAsia="Times New Roman" w:hAnsi="Times New Roman" w:cs="Times New Roman"/>
+                  <w:sz w:val="24"/>
+                  <w:szCs w:val="24"/>
+                  <w:lang w:eastAsia="ru-RU"/>
+                </w:rPr>
+                <w:t>pechenka9000@gmail.com</w:t>
+              </w:r>
+            </w:hyperlink>
+            <w:r>
+              <w:rPr>
+                <w:rFonts w:ascii="Times New Roman" w:eastAsia="Times New Roman" w:hAnsi="Times New Roman" w:cs="Times New Roman"/>
+                <w:color w:val="000000"/>
+                <w:sz w:val="24"/>
+                <w:szCs w:val="24"/>
+                <w:lang w:eastAsia="ru-RU"/>
+              </w:rPr>
+              <w:t>;</w:t>
+            </w:r>
+          </w:p>
+          <w:p>
+            <w:pPr>
+              <w:spacing w:after="0" w:line="240" w:lineRule="auto"/>
+              <w:jc w:val="both"/>
+              <w:rPr>
+                <w:rFonts w:ascii="Times New Roman" w:eastAsia="Times New Roman" w:hAnsi="Times New Roman" w:cs="Times New Roman"/>
+                <w:color w:val="000000"/>
+                <w:sz w:val="24"/>
+                <w:szCs w:val="24"/>
+                <w:lang w:eastAsia="ru-RU"/>
+              </w:rPr>
+            </w:pPr>
+            <w:r>
+              <w:rPr>
+                <w:rFonts w:ascii="Times New Roman" w:eastAsia="Times New Roman" w:hAnsi="Times New Roman" w:cs="Times New Roman"/>
+                <w:color w:val="000000"/>
+                <w:sz w:val="24"/>
+                <w:szCs w:val="24"/>
+                <w:lang w:eastAsia="ru-RU"/>
+              </w:rPr>
+              <w:t>пароль - Zetju2mkyv</w:t>
             </w:r>
           </w:p>
         </w:tc>
@@ -1933,7 +2007,6 @@
     <w:p/>
     <w:p/>
     <w:p/>
-    <w:p/>
     <w:p>
       <w:proofErr w:type="spellStart"/>
       <w:r>
@@ -1946,21 +2019,8 @@
           <w:szCs w:val="28"/>
           <w:lang w:eastAsia="ru-RU"/>
         </w:rPr>
-        <w:t>T</w:t>
-      </w:r>
-      <w:bookmarkStart w:id="0" w:name="_GoBack"/>
-      <w:bookmarkEnd w:id="0"/>
-      <w:r>
-        <w:rPr>
-          <w:rFonts w:ascii="Times New Roman" w:eastAsia="Times New Roman" w:hAnsi="Times New Roman" w:cs="Times New Roman"/>
-          <w:b/>
-          <w:bCs/>
-          <w:color w:val="000000"/>
-          <w:sz w:val="28"/>
-          <w:szCs w:val="28"/>
-          <w:lang w:eastAsia="ru-RU"/>
-        </w:rPr>
-        <w:t>est-case</w:t>
+        <w:lastRenderedPageBreak/>
+        <w:t>Test-case</w:t>
       </w:r>
       <w:proofErr w:type="spellEnd"/>
       <w:r>
@@ -2288,29 +2348,27 @@
                 <w:szCs w:val="24"/>
                 <w:lang w:eastAsia="ru-RU"/>
               </w:rPr>
-              <w:t>Кликнуть на значке "</w:t>
-            </w:r>
-            <w:proofErr w:type="spellStart"/>
-            <w:r>
-              <w:rPr>
-                <w:rFonts w:ascii="Times New Roman" w:eastAsia="Times New Roman" w:hAnsi="Times New Roman" w:cs="Times New Roman"/>
-                <w:color w:val="000000"/>
-                <w:sz w:val="24"/>
-                <w:szCs w:val="24"/>
-                <w:lang w:eastAsia="ru-RU"/>
-              </w:rPr>
-              <w:t>Напиать</w:t>
-            </w:r>
-            <w:proofErr w:type="spellEnd"/>
-            <w:r>
-              <w:rPr>
-                <w:rFonts w:ascii="Times New Roman" w:eastAsia="Times New Roman" w:hAnsi="Times New Roman" w:cs="Times New Roman"/>
-                <w:color w:val="000000"/>
-                <w:sz w:val="24"/>
-                <w:szCs w:val="24"/>
-                <w:lang w:eastAsia="ru-RU"/>
-              </w:rPr>
-              <w:t xml:space="preserve"> публикацию" в правом верхнем углу экрана (символ "карандаш")</w:t>
+              <w:t>Кликнуть на значке "Напи</w:t>
+            </w:r>
+            <w:r>
+              <w:rPr>
+                <w:rFonts w:ascii="Times New Roman" w:eastAsia="Times New Roman" w:hAnsi="Times New Roman" w:cs="Times New Roman"/>
+                <w:color w:val="000000"/>
+                <w:sz w:val="24"/>
+                <w:szCs w:val="24"/>
+                <w:lang w:eastAsia="ru-RU"/>
+              </w:rPr>
+              <w:t>с</w:t>
+            </w:r>
+            <w:r>
+              <w:rPr>
+                <w:rFonts w:ascii="Times New Roman" w:eastAsia="Times New Roman" w:hAnsi="Times New Roman" w:cs="Times New Roman"/>
+                <w:color w:val="000000"/>
+                <w:sz w:val="24"/>
+                <w:szCs w:val="24"/>
+                <w:lang w:eastAsia="ru-RU"/>
+              </w:rPr>
+              <w:t>ать публикацию" в правом верхнем углу экрана (символ "карандаш")</w:t>
             </w:r>
           </w:p>
         </w:tc>
@@ -2925,8 +2983,6 @@
         </w:tc>
       </w:tr>
     </w:tbl>
-    <w:p/>
-    <w:p/>
     <w:p>
       <w:proofErr w:type="spellStart"/>
       <w:r>
@@ -2939,6 +2995,7 @@
           <w:szCs w:val="28"/>
           <w:lang w:eastAsia="ru-RU"/>
         </w:rPr>
+        <w:lastRenderedPageBreak/>
         <w:t>Test-case</w:t>
       </w:r>
       <w:proofErr w:type="spellEnd"/>
@@ -2952,7 +3009,7 @@
           <w:szCs w:val="28"/>
           <w:lang w:eastAsia="ru-RU"/>
         </w:rPr>
-        <w:t xml:space="preserve"> №4. Редактирование профиля и выход из него</w:t>
+        <w:t xml:space="preserve"> №4. Редактирование профиля </w:t>
       </w:r>
       <w:r>
         <w:rPr>
@@ -2964,8 +3021,43 @@
           <w:szCs w:val="28"/>
           <w:lang w:eastAsia="ru-RU"/>
         </w:rPr>
-        <w:br/>
-        <w:t>заполненной информацией</w:t>
+        <w:t>данной</w:t>
+      </w:r>
+      <w:r>
+        <w:rPr>
+          <w:rFonts w:ascii="Times New Roman" w:eastAsia="Times New Roman" w:hAnsi="Times New Roman" w:cs="Times New Roman"/>
+          <w:b/>
+          <w:bCs/>
+          <w:color w:val="000000"/>
+          <w:sz w:val="28"/>
+          <w:szCs w:val="28"/>
+          <w:lang w:eastAsia="ru-RU"/>
+        </w:rPr>
+        <w:t xml:space="preserve"> информацией</w:t>
+      </w:r>
+      <w:r>
+        <w:rPr>
+          <w:rFonts w:ascii="Times New Roman" w:eastAsia="Times New Roman" w:hAnsi="Times New Roman" w:cs="Times New Roman"/>
+          <w:b/>
+          <w:bCs/>
+          <w:color w:val="000000"/>
+          <w:sz w:val="28"/>
+          <w:szCs w:val="28"/>
+          <w:lang w:eastAsia="ru-RU"/>
+        </w:rPr>
+        <w:t xml:space="preserve"> </w:t>
+      </w:r>
+      <w:r>
+        <w:rPr>
+          <w:rFonts w:ascii="Times New Roman" w:eastAsia="Times New Roman" w:hAnsi="Times New Roman" w:cs="Times New Roman"/>
+          <w:b/>
+          <w:bCs/>
+          <w:color w:val="000000"/>
+          <w:sz w:val="28"/>
+          <w:szCs w:val="28"/>
+          <w:lang w:eastAsia="ru-RU"/>
+        </w:rPr>
+        <w:t>и выход из него</w:t>
       </w:r>
     </w:p>
     <w:tbl>
@@ -3834,7 +3926,7 @@
     </w:tbl>
     <w:p/>
     <w:sectPr>
-      <w:footerReference w:type="default" r:id="rId6"/>
+      <w:footerReference w:type="default" r:id="rId7"/>
       <w:pgSz w:w="11906" w:h="16838"/>
       <w:pgMar w:top="1134" w:right="850" w:bottom="1134" w:left="1701" w:header="708" w:footer="708" w:gutter="0"/>
       <w:cols w:space="708"/>
@@ -3845,7 +3937,7 @@
 </file>
 
 <file path=word/endnotes.xml><?xml version="1.0" encoding="utf-8"?>
-<w:endnotes xmlns:wpc="http://schemas.microsoft.com/office/word/2010/wordprocessingCanvas" xmlns:cx="http://schemas.microsoft.com/office/drawing/2014/chartex" xmlns:cx1="http://schemas.microsoft.com/office/drawing/2015/9/8/chartex" xmlns:mc="http://schemas.openxmlformats.org/markup-compatibility/2006" xmlns:o="urn:schemas-microsoft-com:office:office" xmlns:r="http://schemas.openxmlformats.org/officeDocument/2006/relationships" xmlns:m="http://schemas.openxmlformats.org/officeDocument/2006/math" xmlns:v="urn:schemas-microsoft-com:vml" xmlns:wp14="http://schemas.microsoft.com/office/word/2010/wordprocessingDrawing" xmlns:wp="http://schemas.openxmlformats.org/drawingml/2006/wordprocessingDrawing" xmlns:w10="urn:schemas-microsoft-com:office:word" xmlns:w="http://schemas.openxmlformats.org/wordprocessingml/2006/main" xmlns:w14="http://schemas.microsoft.com/office/word/2010/wordml" xmlns:w15="http://schemas.microsoft.com/office/word/2012/wordml" xmlns:w16se="http://schemas.microsoft.com/office/word/2015/wordml/symex" xmlns:wpg="http://schemas.microsoft.com/office/word/2010/wordprocessingGroup" xmlns:wpi="http://schemas.microsoft.com/office/word/2010/wordprocessingInk" xmlns:wne="http://schemas.microsoft.com/office/word/2006/wordml" xmlns:wps="http://schemas.microsoft.com/office/word/2010/wordprocessingShape" mc:Ignorable="w14 w15 w16se wp14">
+<w:endnotes xmlns:wpc="http://schemas.microsoft.com/office/word/2010/wordprocessingCanvas" xmlns:cx="http://schemas.microsoft.com/office/drawing/2014/chartex" xmlns:mc="http://schemas.openxmlformats.org/markup-compatibility/2006" xmlns:o="urn:schemas-microsoft-com:office:office" xmlns:r="http://schemas.openxmlformats.org/officeDocument/2006/relationships" xmlns:m="http://schemas.openxmlformats.org/officeDocument/2006/math" xmlns:v="urn:schemas-microsoft-com:vml" xmlns:wp14="http://schemas.microsoft.com/office/word/2010/wordprocessingDrawing" xmlns:wp="http://schemas.openxmlformats.org/drawingml/2006/wordprocessingDrawing" xmlns:w10="urn:schemas-microsoft-com:office:word" xmlns:w="http://schemas.openxmlformats.org/wordprocessingml/2006/main" xmlns:w14="http://schemas.microsoft.com/office/word/2010/wordml" xmlns:w15="http://schemas.microsoft.com/office/word/2012/wordml" xmlns:w16se="http://schemas.microsoft.com/office/word/2015/wordml/symex" xmlns:wpg="http://schemas.microsoft.com/office/word/2010/wordprocessingGroup" xmlns:wpi="http://schemas.microsoft.com/office/word/2010/wordprocessingInk" xmlns:wne="http://schemas.microsoft.com/office/word/2006/wordml" xmlns:wps="http://schemas.microsoft.com/office/word/2010/wordprocessingShape" mc:Ignorable="w14 w15 w16se wp14">
   <w:endnote w:type="separator" w:id="-1">
     <w:p>
       <w:pPr>
@@ -3870,7 +3962,7 @@
 </file>
 
 <file path=word/footer1.xml><?xml version="1.0" encoding="utf-8"?>
-<w:ftr xmlns:wpc="http://schemas.microsoft.com/office/word/2010/wordprocessingCanvas" xmlns:cx="http://schemas.microsoft.com/office/drawing/2014/chartex" xmlns:cx1="http://schemas.microsoft.com/office/drawing/2015/9/8/chartex" xmlns:mc="http://schemas.openxmlformats.org/markup-compatibility/2006" xmlns:o="urn:schemas-microsoft-com:office:office" xmlns:r="http://schemas.openxmlformats.org/officeDocument/2006/relationships" xmlns:m="http://schemas.openxmlformats.org/officeDocument/2006/math" xmlns:v="urn:schemas-microsoft-com:vml" xmlns:wp14="http://schemas.microsoft.com/office/word/2010/wordprocessingDrawing" xmlns:wp="http://schemas.openxmlformats.org/drawingml/2006/wordprocessingDrawing" xmlns:w10="urn:schemas-microsoft-com:office:word" xmlns:w="http://schemas.openxmlformats.org/wordprocessingml/2006/main" xmlns:w14="http://schemas.microsoft.com/office/word/2010/wordml" xmlns:w15="http://schemas.microsoft.com/office/word/2012/wordml" xmlns:w16se="http://schemas.microsoft.com/office/word/2015/wordml/symex" xmlns:wpg="http://schemas.microsoft.com/office/word/2010/wordprocessingGroup" xmlns:wpi="http://schemas.microsoft.com/office/word/2010/wordprocessingInk" xmlns:wne="http://schemas.microsoft.com/office/word/2006/wordml" xmlns:wps="http://schemas.microsoft.com/office/word/2010/wordprocessingShape" mc:Ignorable="w14 w15 w16se wp14">
+<w:ftr xmlns:wpc="http://schemas.microsoft.com/office/word/2010/wordprocessingCanvas" xmlns:cx="http://schemas.microsoft.com/office/drawing/2014/chartex" xmlns:mc="http://schemas.openxmlformats.org/markup-compatibility/2006" xmlns:o="urn:schemas-microsoft-com:office:office" xmlns:r="http://schemas.openxmlformats.org/officeDocument/2006/relationships" xmlns:m="http://schemas.openxmlformats.org/officeDocument/2006/math" xmlns:v="urn:schemas-microsoft-com:vml" xmlns:wp14="http://schemas.microsoft.com/office/word/2010/wordprocessingDrawing" xmlns:wp="http://schemas.openxmlformats.org/drawingml/2006/wordprocessingDrawing" xmlns:w10="urn:schemas-microsoft-com:office:word" xmlns:w="http://schemas.openxmlformats.org/wordprocessingml/2006/main" xmlns:w14="http://schemas.microsoft.com/office/word/2010/wordml" xmlns:w15="http://schemas.microsoft.com/office/word/2012/wordml" xmlns:w16se="http://schemas.microsoft.com/office/word/2015/wordml/symex" xmlns:wpg="http://schemas.microsoft.com/office/word/2010/wordprocessingGroup" xmlns:wpi="http://schemas.microsoft.com/office/word/2010/wordprocessingInk" xmlns:wne="http://schemas.microsoft.com/office/word/2006/wordml" xmlns:wps="http://schemas.microsoft.com/office/word/2010/wordprocessingShape" mc:Ignorable="w14 w15 w16se wp14">
   <w:sdt>
     <w:sdtPr>
       <w:id w:val="-749431689"/>
@@ -3879,6 +3971,7 @@
         <w:docPartUnique/>
       </w:docPartObj>
     </w:sdtPr>
+    <w:sdtEndPr/>
     <w:sdtContent>
       <w:p>
         <w:pPr>
@@ -3915,7 +4008,7 @@
 </file>
 
 <file path=word/footnotes.xml><?xml version="1.0" encoding="utf-8"?>
-<w:footnotes xmlns:wpc="http://schemas.microsoft.com/office/word/2010/wordprocessingCanvas" xmlns:cx="http://schemas.microsoft.com/office/drawing/2014/chartex" xmlns:cx1="http://schemas.microsoft.com/office/drawing/2015/9/8/chartex" xmlns:mc="http://schemas.openxmlformats.org/markup-compatibility/2006" xmlns:o="urn:schemas-microsoft-com:office:office" xmlns:r="http://schemas.openxmlformats.org/officeDocument/2006/relationships" xmlns:m="http://schemas.openxmlformats.org/officeDocument/2006/math" xmlns:v="urn:schemas-microsoft-com:vml" xmlns:wp14="http://schemas.microsoft.com/office/word/2010/wordprocessingDrawing" xmlns:wp="http://schemas.openxmlformats.org/drawingml/2006/wordprocessingDrawing" xmlns:w10="urn:schemas-microsoft-com:office:word" xmlns:w="http://schemas.openxmlformats.org/wordprocessingml/2006/main" xmlns:w14="http://schemas.microsoft.com/office/word/2010/wordml" xmlns:w15="http://schemas.microsoft.com/office/word/2012/wordml" xmlns:w16se="http://schemas.microsoft.com/office/word/2015/wordml/symex" xmlns:wpg="http://schemas.microsoft.com/office/word/2010/wordprocessingGroup" xmlns:wpi="http://schemas.microsoft.com/office/word/2010/wordprocessingInk" xmlns:wne="http://schemas.microsoft.com/office/word/2006/wordml" xmlns:wps="http://schemas.microsoft.com/office/word/2010/wordprocessingShape" mc:Ignorable="w14 w15 w16se wp14">
+<w:footnotes xmlns:wpc="http://schemas.microsoft.com/office/word/2010/wordprocessingCanvas" xmlns:cx="http://schemas.microsoft.com/office/drawing/2014/chartex" xmlns:mc="http://schemas.openxmlformats.org/markup-compatibility/2006" xmlns:o="urn:schemas-microsoft-com:office:office" xmlns:r="http://schemas.openxmlformats.org/officeDocument/2006/relationships" xmlns:m="http://schemas.openxmlformats.org/officeDocument/2006/math" xmlns:v="urn:schemas-microsoft-com:vml" xmlns:wp14="http://schemas.microsoft.com/office/word/2010/wordprocessingDrawing" xmlns:wp="http://schemas.openxmlformats.org/drawingml/2006/wordprocessingDrawing" xmlns:w10="urn:schemas-microsoft-com:office:word" xmlns:w="http://schemas.openxmlformats.org/wordprocessingml/2006/main" xmlns:w14="http://schemas.microsoft.com/office/word/2010/wordml" xmlns:w15="http://schemas.microsoft.com/office/word/2012/wordml" xmlns:w16se="http://schemas.microsoft.com/office/word/2015/wordml/symex" xmlns:wpg="http://schemas.microsoft.com/office/word/2010/wordprocessingGroup" xmlns:wpi="http://schemas.microsoft.com/office/word/2010/wordprocessingInk" xmlns:wne="http://schemas.microsoft.com/office/word/2006/wordml" xmlns:wps="http://schemas.microsoft.com/office/word/2010/wordprocessingShape" mc:Ignorable="w14 w15 w16se wp14">
   <w:footnote w:type="separator" w:id="-1">
     <w:p>
       <w:pPr>
@@ -4439,6 +4532,17 @@
     <w:uiPriority w:val="99"/>
     <w:rsid w:val="0010284A"/>
   </w:style>
+  <w:style w:type="character" w:styleId="a7">
+    <w:name w:val="Hyperlink"/>
+    <w:basedOn w:val="a0"/>
+    <w:uiPriority w:val="99"/>
+    <w:unhideWhenUsed/>
+    <w:rsid w:val="00716CD5"/>
+    <w:rPr>
+      <w:color w:val="0563C1" w:themeColor="hyperlink"/>
+      <w:u w:val="single"/>
+    </w:rPr>
+  </w:style>
 </w:styles>
 </file>
 

</xml_diff>